<commit_message>
Pre Aug 2024 changes
</commit_message>
<xml_diff>
--- a/CV.docx
+++ b/CV.docx
@@ -1,6 +1,6 @@
 
 <file path=word/document.xml><?xml version="1.0" encoding="utf-8"?>
-<w:document xmlns:wpc="http://schemas.microsoft.com/office/word/2010/wordprocessingCanvas" xmlns:cx="http://schemas.microsoft.com/office/drawing/2014/chartex" xmlns:cx1="http://schemas.microsoft.com/office/drawing/2015/9/8/chartex" xmlns:cx2="http://schemas.microsoft.com/office/drawing/2015/10/21/chartex" xmlns:cx3="http://schemas.microsoft.com/office/drawing/2016/5/9/chartex" xmlns:cx4="http://schemas.microsoft.com/office/drawing/2016/5/10/chartex" xmlns:cx5="http://schemas.microsoft.com/office/drawing/2016/5/11/chartex" xmlns:cx6="http://schemas.microsoft.com/office/drawing/2016/5/12/chartex" xmlns:cx7="http://schemas.microsoft.com/office/drawing/2016/5/13/chartex" xmlns:cx8="http://schemas.microsoft.com/office/drawing/2016/5/14/chartex" xmlns:mc="http://schemas.openxmlformats.org/markup-compatibility/2006" xmlns:aink="http://schemas.microsoft.com/office/drawing/2016/ink" xmlns:am3d="http://schemas.microsoft.com/office/drawing/2017/model3d" xmlns:o="urn:schemas-microsoft-com:office:office" xmlns:oel="http://schemas.microsoft.com/office/2019/extlst" xmlns:r="http://schemas.openxmlformats.org/officeDocument/2006/relationships" xmlns:m="http://schemas.openxmlformats.org/officeDocument/2006/math" xmlns:v="urn:schemas-microsoft-com:vml" xmlns:wp14="http://schemas.microsoft.com/office/word/2010/wordprocessingDrawing" xmlns:wp="http://schemas.openxmlformats.org/drawingml/2006/wordprocessingDrawing" xmlns:w10="urn:schemas-microsoft-com:office:word" xmlns:w="http://schemas.openxmlformats.org/wordprocessingml/2006/main" xmlns:w14="http://schemas.microsoft.com/office/word/2010/wordml" xmlns:w15="http://schemas.microsoft.com/office/word/2012/wordml" xmlns:w16cex="http://schemas.microsoft.com/office/word/2018/wordml/cex" xmlns:w16cid="http://schemas.microsoft.com/office/word/2016/wordml/cid" xmlns:w16="http://schemas.microsoft.com/office/word/2018/wordml" xmlns:w16sdtdh="http://schemas.microsoft.com/office/word/2020/wordml/sdtdatahash" xmlns:w16se="http://schemas.microsoft.com/office/word/2015/wordml/symex" xmlns:wpg="http://schemas.microsoft.com/office/word/2010/wordprocessingGroup" xmlns:wpi="http://schemas.microsoft.com/office/word/2010/wordprocessingInk" xmlns:wne="http://schemas.microsoft.com/office/word/2006/wordml" xmlns:wps="http://schemas.microsoft.com/office/word/2010/wordprocessingShape" mc:Ignorable="w14 w15 w16se w16cid w16 w16cex w16sdtdh wp14">
+<w:document xmlns:wpc="http://schemas.microsoft.com/office/word/2010/wordprocessingCanvas" xmlns:cx="http://schemas.microsoft.com/office/drawing/2014/chartex" xmlns:cx1="http://schemas.microsoft.com/office/drawing/2015/9/8/chartex" xmlns:cx2="http://schemas.microsoft.com/office/drawing/2015/10/21/chartex" xmlns:cx3="http://schemas.microsoft.com/office/drawing/2016/5/9/chartex" xmlns:cx4="http://schemas.microsoft.com/office/drawing/2016/5/10/chartex" xmlns:cx5="http://schemas.microsoft.com/office/drawing/2016/5/11/chartex" xmlns:cx6="http://schemas.microsoft.com/office/drawing/2016/5/12/chartex" xmlns:cx7="http://schemas.microsoft.com/office/drawing/2016/5/13/chartex" xmlns:cx8="http://schemas.microsoft.com/office/drawing/2016/5/14/chartex" xmlns:mc="http://schemas.openxmlformats.org/markup-compatibility/2006" xmlns:aink="http://schemas.microsoft.com/office/drawing/2016/ink" xmlns:am3d="http://schemas.microsoft.com/office/drawing/2017/model3d" xmlns:o="urn:schemas-microsoft-com:office:office" xmlns:oel="http://schemas.microsoft.com/office/2019/extlst" xmlns:r="http://schemas.openxmlformats.org/officeDocument/2006/relationships" xmlns:m="http://schemas.openxmlformats.org/officeDocument/2006/math" xmlns:v="urn:schemas-microsoft-com:vml" xmlns:wp14="http://schemas.microsoft.com/office/word/2010/wordprocessingDrawing" xmlns:wp="http://schemas.openxmlformats.org/drawingml/2006/wordprocessingDrawing" xmlns:w10="urn:schemas-microsoft-com:office:word" xmlns:w="http://schemas.openxmlformats.org/wordprocessingml/2006/main" xmlns:w14="http://schemas.microsoft.com/office/word/2010/wordml" xmlns:w15="http://schemas.microsoft.com/office/word/2012/wordml" xmlns:w16cex="http://schemas.microsoft.com/office/word/2018/wordml/cex" xmlns:w16cid="http://schemas.microsoft.com/office/word/2016/wordml/cid" xmlns:w16="http://schemas.microsoft.com/office/word/2018/wordml" xmlns:w16du="http://schemas.microsoft.com/office/word/2023/wordml/word16du" xmlns:w16sdtdh="http://schemas.microsoft.com/office/word/2020/wordml/sdtdatahash" xmlns:w16se="http://schemas.microsoft.com/office/word/2015/wordml/symex" xmlns:wpg="http://schemas.microsoft.com/office/word/2010/wordprocessingGroup" xmlns:wpi="http://schemas.microsoft.com/office/word/2010/wordprocessingInk" xmlns:wne="http://schemas.microsoft.com/office/word/2006/wordml" xmlns:wps="http://schemas.microsoft.com/office/word/2010/wordprocessingShape" mc:Ignorable="w14 w15 w16se w16cid w16 w16cex w16sdtdh w16du wp14">
   <w:body>
     <w:p>
       <w:pPr>
@@ -20,7 +20,7 @@
           <w:sz w:val="32"/>
           <w:szCs w:val="20"/>
         </w:rPr>
-        <w:t>Curriculum Vitae / Resume</w:t>
+        <w:t>Curriculum Vitae</w:t>
       </w:r>
     </w:p>
     <w:p>
@@ -198,6 +198,9 @@
         <w:gridCol w:w="4091"/>
       </w:tblGrid>
       <w:tr>
+        <w:trPr>
+          <w:trHeight w:val="162"/>
+        </w:trPr>
         <w:tc>
           <w:tcPr>
             <w:tcW w:w="6030" w:type="dxa"/>
@@ -295,6 +298,9 @@
         </w:tc>
       </w:tr>
       <w:tr>
+        <w:trPr>
+          <w:trHeight w:val="20"/>
+        </w:trPr>
         <w:tc>
           <w:tcPr>
             <w:tcW w:w="6030" w:type="dxa"/>
@@ -317,7 +323,7 @@
                 <w:sz w:val="18"/>
                 <w:szCs w:val="18"/>
               </w:rPr>
-              <w:t xml:space="preserve">B.S.E </w:t>
+              <w:t>M</w:t>
             </w:r>
             <w:r>
               <w:rPr>
@@ -327,9 +333,55 @@
                 <w:sz w:val="18"/>
                 <w:szCs w:val="18"/>
               </w:rPr>
-              <w:t>Aerospace Engineering</w:t>
+              <w:t xml:space="preserve">.S.E Aerospace Engineering </w:t>
             </w:r>
             <w:r>
+              <w:rPr>
+                <w:rFonts w:ascii="Arial Nova" w:hAnsi="Arial Nova" w:cs="Tahoma"/>
+                <w:sz w:val="18"/>
+                <w:szCs w:val="18"/>
+              </w:rPr>
+              <w:t>– May 202</w:t>
+            </w:r>
+            <w:r>
+              <w:rPr>
+                <w:rFonts w:ascii="Arial Nova" w:hAnsi="Arial Nova" w:cs="Tahoma"/>
+                <w:sz w:val="18"/>
+                <w:szCs w:val="18"/>
+              </w:rPr>
+              <w:t>5</w:t>
+            </w:r>
+          </w:p>
+        </w:tc>
+        <w:tc>
+          <w:tcPr>
+            <w:tcW w:w="4750" w:type="dxa"/>
+          </w:tcPr>
+          <w:p>
+            <w:pPr>
+              <w:pStyle w:val="Heading2"/>
+              <w:spacing w:before="0" w:line="276" w:lineRule="auto"/>
+              <w:jc w:val="right"/>
+              <w:rPr>
+                <w:rFonts w:ascii="Arial Nova" w:hAnsi="Arial Nova" w:cs="Tahoma"/>
+                <w:color w:val="auto"/>
+                <w:sz w:val="18"/>
+                <w:szCs w:val="18"/>
+              </w:rPr>
+            </w:pPr>
+          </w:p>
+        </w:tc>
+      </w:tr>
+      <w:tr>
+        <w:trPr>
+          <w:trHeight w:val="20"/>
+        </w:trPr>
+        <w:tc>
+          <w:tcPr>
+            <w:tcW w:w="6030" w:type="dxa"/>
+          </w:tcPr>
+          <w:p>
+            <w:pPr>
               <w:rPr>
                 <w:rFonts w:ascii="Arial Nova" w:hAnsi="Arial Nova" w:cs="Tahoma"/>
                 <w:b/>
@@ -337,7 +389,16 @@
                 <w:sz w:val="18"/>
                 <w:szCs w:val="18"/>
               </w:rPr>
-              <w:t xml:space="preserve"> </w:t>
+            </w:pPr>
+            <w:r>
+              <w:rPr>
+                <w:rFonts w:ascii="Arial Nova" w:hAnsi="Arial Nova" w:cs="Tahoma"/>
+                <w:b/>
+                <w:bCs/>
+                <w:sz w:val="18"/>
+                <w:szCs w:val="18"/>
+              </w:rPr>
+              <w:t xml:space="preserve">B.S.E Aerospace Engineering </w:t>
             </w:r>
             <w:r>
               <w:rPr>
@@ -421,16 +482,14 @@
         </w:rPr>
         <w:t xml:space="preserve"> </w:t>
       </w:r>
-      <w:proofErr w:type="spellStart"/>
       <w:r>
         <w:rPr>
           <w:rFonts w:ascii="Arial Nova" w:hAnsi="Arial Nova" w:cs="Tahoma"/>
           <w:sz w:val="18"/>
           <w:szCs w:val="18"/>
         </w:rPr>
-        <w:t>Hypersonics</w:t>
-      </w:r>
-      <w:proofErr w:type="spellEnd"/>
+        <w:t>Composite Materials</w:t>
+      </w:r>
       <w:r>
         <w:rPr>
           <w:rFonts w:ascii="Arial Nova" w:hAnsi="Arial Nova" w:cs="Tahoma"/>
@@ -461,7 +520,7 @@
           <w:sz w:val="18"/>
           <w:szCs w:val="18"/>
         </w:rPr>
-        <w:t>Model Based Systems Engineering</w:t>
+        <w:t>Model</w:t>
       </w:r>
       <w:r>
         <w:rPr>
@@ -469,7 +528,7 @@
           <w:sz w:val="18"/>
           <w:szCs w:val="18"/>
         </w:rPr>
-        <w:t xml:space="preserve">, </w:t>
+        <w:t>-</w:t>
       </w:r>
       <w:r>
         <w:rPr>
@@ -477,7 +536,7 @@
           <w:sz w:val="18"/>
           <w:szCs w:val="18"/>
         </w:rPr>
-        <w:t>Spacecraft Dynamics, Aerospace Struct</w:t>
+        <w:t>Based Systems Engineering</w:t>
       </w:r>
       <w:r>
         <w:rPr>
@@ -485,33 +544,33 @@
           <w:sz w:val="18"/>
           <w:szCs w:val="18"/>
         </w:rPr>
-        <w:t>ures</w:t>
-      </w:r>
-    </w:p>
-    <w:p>
-      <w:pPr>
-        <w:spacing w:after="0" w:line="276" w:lineRule="auto"/>
+        <w:t xml:space="preserve">, </w:t>
+      </w:r>
+      <w:r>
         <w:rPr>
           <w:rFonts w:ascii="Arial Nova" w:hAnsi="Arial Nova" w:cs="Tahoma"/>
           <w:sz w:val="18"/>
           <w:szCs w:val="18"/>
         </w:rPr>
-      </w:pPr>
-      <w:r>
+        <w:t xml:space="preserve">Spacecraft Dynamics </w:t>
+      </w:r>
+    </w:p>
+    <w:p>
+      <w:pPr>
+        <w:spacing w:after="0" w:line="276" w:lineRule="auto"/>
         <w:rPr>
           <w:rFonts w:ascii="Arial Nova" w:hAnsi="Arial Nova" w:cs="Tahoma"/>
           <w:sz w:val="18"/>
           <w:szCs w:val="18"/>
         </w:rPr>
-        <w:t>Honors</w:t>
-      </w:r>
+      </w:pPr>
       <w:r>
         <w:rPr>
           <w:rFonts w:ascii="Arial Nova" w:hAnsi="Arial Nova" w:cs="Tahoma"/>
           <w:sz w:val="18"/>
           <w:szCs w:val="18"/>
         </w:rPr>
-        <w:t xml:space="preserve"> and Memberships</w:t>
+        <w:t>Honors</w:t>
       </w:r>
       <w:r>
         <w:rPr>
@@ -519,7 +578,7 @@
           <w:sz w:val="18"/>
           <w:szCs w:val="18"/>
         </w:rPr>
-        <w:t xml:space="preserve">: </w:t>
+        <w:t xml:space="preserve"> and Memberships</w:t>
       </w:r>
       <w:r>
         <w:rPr>
@@ -527,7 +586,7 @@
           <w:sz w:val="18"/>
           <w:szCs w:val="18"/>
         </w:rPr>
-        <w:t>ΣΓΤ</w:t>
+        <w:t xml:space="preserve">: </w:t>
       </w:r>
       <w:r>
         <w:rPr>
@@ -535,7 +594,7 @@
           <w:sz w:val="18"/>
           <w:szCs w:val="18"/>
         </w:rPr>
-        <w:t xml:space="preserve"> </w:t>
+        <w:t>ΣΓΤ</w:t>
       </w:r>
       <w:r>
         <w:rPr>
@@ -543,7 +602,7 @@
           <w:sz w:val="18"/>
           <w:szCs w:val="18"/>
         </w:rPr>
-        <w:t xml:space="preserve">Aerospace </w:t>
+        <w:t xml:space="preserve"> </w:t>
       </w:r>
       <w:r>
         <w:rPr>
@@ -551,7 +610,7 @@
           <w:sz w:val="18"/>
           <w:szCs w:val="18"/>
         </w:rPr>
-        <w:t>Honor</w:t>
+        <w:t xml:space="preserve">Aerospace </w:t>
       </w:r>
       <w:r>
         <w:rPr>
@@ -559,7 +618,7 @@
           <w:sz w:val="18"/>
           <w:szCs w:val="18"/>
         </w:rPr>
-        <w:t>s</w:t>
+        <w:t>Honor</w:t>
       </w:r>
       <w:r>
         <w:rPr>
@@ -567,7 +626,7 @@
           <w:sz w:val="18"/>
           <w:szCs w:val="18"/>
         </w:rPr>
-        <w:t xml:space="preserve"> Society</w:t>
+        <w:t>s</w:t>
       </w:r>
       <w:r>
         <w:rPr>
@@ -575,7 +634,7 @@
           <w:sz w:val="18"/>
           <w:szCs w:val="18"/>
         </w:rPr>
-        <w:t xml:space="preserve">, </w:t>
+        <w:t xml:space="preserve"> Society</w:t>
       </w:r>
       <w:r>
         <w:rPr>
@@ -583,7 +642,7 @@
           <w:sz w:val="18"/>
           <w:szCs w:val="18"/>
         </w:rPr>
-        <w:t>Dean’s List (Winter ’2</w:t>
+        <w:t xml:space="preserve">, </w:t>
       </w:r>
       <w:r>
         <w:rPr>
@@ -591,7 +650,7 @@
           <w:sz w:val="18"/>
           <w:szCs w:val="18"/>
         </w:rPr>
-        <w:t>1</w:t>
+        <w:t xml:space="preserve">Dean’s List (Winter </w:t>
       </w:r>
       <w:r>
         <w:rPr>
@@ -599,7 +658,7 @@
           <w:sz w:val="18"/>
           <w:szCs w:val="18"/>
         </w:rPr>
-        <w:t xml:space="preserve"> </w:t>
+        <w:t>‘</w:t>
       </w:r>
       <w:r>
         <w:rPr>
@@ -607,7 +666,55 @@
           <w:sz w:val="18"/>
           <w:szCs w:val="18"/>
         </w:rPr>
-        <w:t>&amp; Winter ‘23</w:t>
+        <w:t>2</w:t>
+      </w:r>
+      <w:r>
+        <w:rPr>
+          <w:rFonts w:ascii="Arial Nova" w:hAnsi="Arial Nova" w:cs="Tahoma"/>
+          <w:sz w:val="18"/>
+          <w:szCs w:val="18"/>
+        </w:rPr>
+        <w:t>1</w:t>
+      </w:r>
+      <w:r>
+        <w:rPr>
+          <w:rFonts w:ascii="Arial Nova" w:hAnsi="Arial Nova" w:cs="Tahoma"/>
+          <w:sz w:val="18"/>
+          <w:szCs w:val="18"/>
+        </w:rPr>
+        <w:t>,</w:t>
+      </w:r>
+      <w:r>
+        <w:rPr>
+          <w:rFonts w:ascii="Arial Nova" w:hAnsi="Arial Nova" w:cs="Tahoma"/>
+          <w:sz w:val="18"/>
+          <w:szCs w:val="18"/>
+        </w:rPr>
+        <w:t xml:space="preserve"> Winter </w:t>
+      </w:r>
+      <w:r>
+        <w:rPr>
+          <w:rFonts w:ascii="Arial Nova" w:hAnsi="Arial Nova" w:cs="Tahoma"/>
+          <w:sz w:val="18"/>
+          <w:szCs w:val="18"/>
+        </w:rPr>
+        <w:t>‘</w:t>
+      </w:r>
+      <w:r>
+        <w:rPr>
+          <w:rFonts w:ascii="Arial Nova" w:hAnsi="Arial Nova" w:cs="Tahoma"/>
+          <w:sz w:val="18"/>
+          <w:szCs w:val="18"/>
+        </w:rPr>
+        <w:t>23</w:t>
+      </w:r>
+      <w:r>
+        <w:rPr>
+          <w:rFonts w:ascii="Arial Nova" w:hAnsi="Arial Nova" w:cs="Tahoma"/>
+          <w:sz w:val="18"/>
+          <w:szCs w:val="18"/>
+        </w:rPr>
+        <w:t>, &amp; Fall ‘23</w:t>
       </w:r>
       <w:r>
         <w:rPr>
@@ -1045,49 +1152,704 @@
         <w:pStyle w:val="Heading1"/>
         <w:spacing w:line="276" w:lineRule="auto"/>
         <w:rPr>
-          <w:rFonts w:asciiTheme="majorHAnsi" w:hAnsiTheme="majorHAnsi" w:cstheme="majorHAnsi"/>
-          <w:color w:val="auto"/>
-          <w:sz w:val="24"/>
-          <w:szCs w:val="24"/>
-        </w:rPr>
-      </w:pPr>
-      <w:r>
-        <w:rPr>
-          <w:rFonts w:ascii="Arial Nova Light" w:hAnsi="Arial Nova Light"/>
-          <w:color w:val="auto"/>
-          <w:sz w:val="24"/>
-          <w:szCs w:val="24"/>
-        </w:rPr>
-        <w:t xml:space="preserve">WORK </w:t>
-      </w:r>
-      <w:r>
-        <w:rPr>
-          <w:rFonts w:ascii="Arial Nova Light" w:hAnsi="Arial Nova Light"/>
-          <w:color w:val="auto"/>
-          <w:sz w:val="24"/>
-          <w:szCs w:val="24"/>
-        </w:rPr>
-        <w:t>EXPERIENC</w:t>
-      </w:r>
-      <w:r>
-        <w:rPr>
-          <w:rFonts w:ascii="Arial Nova Light" w:hAnsi="Arial Nova Light"/>
-          <w:color w:val="auto"/>
-          <w:sz w:val="24"/>
-          <w:szCs w:val="24"/>
-        </w:rPr>
-        <w:t>E</w:t>
-      </w:r>
-      <w:r>
-        <w:rPr>
           <w:rStyle w:val="Heading1Char"/>
           <w:rFonts w:asciiTheme="majorHAnsi" w:hAnsiTheme="majorHAnsi" w:cstheme="majorHAnsi"/>
           <w:color w:val="auto"/>
           <w:sz w:val="24"/>
           <w:szCs w:val="24"/>
         </w:rPr>
+      </w:pPr>
+      <w:r>
+        <w:rPr>
+          <w:rFonts w:ascii="Arial Nova Light" w:hAnsi="Arial Nova Light"/>
+          <w:color w:val="auto"/>
+          <w:sz w:val="24"/>
+          <w:szCs w:val="24"/>
+        </w:rPr>
+        <w:t xml:space="preserve">WORK </w:t>
+      </w:r>
+      <w:r>
+        <w:rPr>
+          <w:rFonts w:ascii="Arial Nova Light" w:hAnsi="Arial Nova Light"/>
+          <w:color w:val="auto"/>
+          <w:sz w:val="24"/>
+          <w:szCs w:val="24"/>
+        </w:rPr>
+        <w:t>EXPERIENC</w:t>
+      </w:r>
+      <w:r>
+        <w:rPr>
+          <w:rFonts w:ascii="Arial Nova Light" w:hAnsi="Arial Nova Light"/>
+          <w:color w:val="auto"/>
+          <w:sz w:val="24"/>
+          <w:szCs w:val="24"/>
+        </w:rPr>
+        <w:t>E</w:t>
+      </w:r>
+      <w:r>
+        <w:rPr>
+          <w:rStyle w:val="Heading1Char"/>
+          <w:rFonts w:asciiTheme="majorHAnsi" w:hAnsiTheme="majorHAnsi" w:cstheme="majorHAnsi"/>
+          <w:color w:val="auto"/>
+          <w:sz w:val="24"/>
+          <w:szCs w:val="24"/>
+        </w:rPr>
         <w:t>____________________________________________________________</w:t>
       </w:r>
+    </w:p>
+    <w:tbl>
+      <w:tblPr>
+        <w:tblStyle w:val="TableGrid"/>
+        <w:tblW w:w="0" w:type="auto"/>
+        <w:tblCellMar>
+          <w:left w:w="0" w:type="dxa"/>
+          <w:right w:w="0" w:type="dxa"/>
+        </w:tblCellMar>
+        <w:tblLook w:val="04A0" w:firstRow="1" w:lastRow="0" w:firstColumn="1" w:lastColumn="0" w:noHBand="0" w:noVBand="1"/>
+      </w:tblPr>
+      <w:tblGrid>
+        <w:gridCol w:w="4698"/>
+        <w:gridCol w:w="4662"/>
+      </w:tblGrid>
+      <w:tr>
+        <w:tc>
+          <w:tcPr>
+            <w:tcW w:w="5395" w:type="dxa"/>
+            <w:tcBorders>
+              <w:top w:val="nil"/>
+              <w:left w:val="nil"/>
+              <w:bottom w:val="nil"/>
+              <w:right w:val="nil"/>
+            </w:tcBorders>
+          </w:tcPr>
+          <w:p>
+            <w:pPr>
+              <w:keepNext/>
+              <w:keepLines/>
+              <w:outlineLvl w:val="1"/>
+              <w:rPr>
+                <w:rFonts w:ascii="Arial Nova" w:eastAsiaTheme="majorEastAsia" w:hAnsi="Arial Nova" w:cstheme="minorHAnsi"/>
+                <w:i/>
+                <w:iCs/>
+                <w:sz w:val="18"/>
+                <w:szCs w:val="18"/>
+              </w:rPr>
+            </w:pPr>
+            <w:r>
+              <w:rPr>
+                <w:rFonts w:ascii="Arial Nova" w:eastAsiaTheme="majorEastAsia" w:hAnsi="Arial Nova" w:cstheme="minorHAnsi"/>
+                <w:b/>
+                <w:bCs/>
+                <w:sz w:val="20"/>
+                <w:szCs w:val="20"/>
+              </w:rPr>
+              <w:t>Planet Labs</w:t>
+            </w:r>
+          </w:p>
+        </w:tc>
+        <w:tc>
+          <w:tcPr>
+            <w:tcW w:w="5395" w:type="dxa"/>
+            <w:tcBorders>
+              <w:top w:val="nil"/>
+              <w:left w:val="nil"/>
+              <w:bottom w:val="nil"/>
+              <w:right w:val="nil"/>
+            </w:tcBorders>
+          </w:tcPr>
+          <w:p>
+            <w:pPr>
+              <w:keepNext/>
+              <w:keepLines/>
+              <w:jc w:val="right"/>
+              <w:outlineLvl w:val="1"/>
+              <w:rPr>
+                <w:rFonts w:ascii="Arial Nova" w:eastAsiaTheme="majorEastAsia" w:hAnsi="Arial Nova" w:cstheme="minorHAnsi"/>
+                <w:b/>
+                <w:bCs/>
+                <w:sz w:val="18"/>
+                <w:szCs w:val="18"/>
+              </w:rPr>
+            </w:pPr>
+            <w:r>
+              <w:rPr>
+                <w:rFonts w:ascii="Arial Nova" w:eastAsiaTheme="majorEastAsia" w:hAnsi="Arial Nova" w:cstheme="minorHAnsi"/>
+                <w:b/>
+                <w:bCs/>
+                <w:sz w:val="18"/>
+                <w:szCs w:val="18"/>
+              </w:rPr>
+              <w:t xml:space="preserve">Summer </w:t>
+            </w:r>
+            <w:r>
+              <w:rPr>
+                <w:rFonts w:ascii="Arial Nova" w:eastAsiaTheme="majorEastAsia" w:hAnsi="Arial Nova" w:cstheme="minorHAnsi"/>
+                <w:b/>
+                <w:bCs/>
+                <w:sz w:val="18"/>
+                <w:szCs w:val="18"/>
+              </w:rPr>
+              <w:t>2</w:t>
+            </w:r>
+            <w:r>
+              <w:rPr>
+                <w:rFonts w:ascii="Arial Nova" w:eastAsiaTheme="majorEastAsia" w:hAnsi="Arial Nova" w:cstheme="minorHAnsi"/>
+                <w:b/>
+                <w:bCs/>
+                <w:sz w:val="18"/>
+                <w:szCs w:val="18"/>
+              </w:rPr>
+              <w:t>4</w:t>
+            </w:r>
+            <w:r>
+              <w:rPr>
+                <w:rFonts w:ascii="Arial Nova" w:eastAsiaTheme="majorEastAsia" w:hAnsi="Arial Nova" w:cstheme="minorHAnsi"/>
+                <w:b/>
+                <w:bCs/>
+                <w:sz w:val="18"/>
+                <w:szCs w:val="18"/>
+              </w:rPr>
+              <w:t xml:space="preserve">  </w:t>
+            </w:r>
+          </w:p>
+        </w:tc>
+      </w:tr>
+      <w:tr>
+        <w:trPr>
+          <w:trHeight w:val="259"/>
+        </w:trPr>
+        <w:tc>
+          <w:tcPr>
+            <w:tcW w:w="5395" w:type="dxa"/>
+            <w:tcBorders>
+              <w:top w:val="nil"/>
+              <w:left w:val="nil"/>
+              <w:bottom w:val="nil"/>
+              <w:right w:val="nil"/>
+            </w:tcBorders>
+          </w:tcPr>
+          <w:p>
+            <w:pPr>
+              <w:keepNext/>
+              <w:keepLines/>
+              <w:outlineLvl w:val="1"/>
+              <w:rPr>
+                <w:rFonts w:ascii="Arial Nova" w:eastAsiaTheme="majorEastAsia" w:hAnsi="Arial Nova" w:cstheme="minorHAnsi"/>
+                <w:i/>
+                <w:iCs/>
+                <w:sz w:val="18"/>
+                <w:szCs w:val="18"/>
+              </w:rPr>
+            </w:pPr>
+            <w:r>
+              <w:rPr>
+                <w:rFonts w:ascii="Arial Nova" w:eastAsiaTheme="majorEastAsia" w:hAnsi="Arial Nova" w:cstheme="minorHAnsi"/>
+                <w:i/>
+                <w:iCs/>
+                <w:sz w:val="18"/>
+                <w:szCs w:val="18"/>
+              </w:rPr>
+              <w:t>Spacecraft Systems Engineering</w:t>
+            </w:r>
+            <w:r>
+              <w:rPr>
+                <w:rFonts w:ascii="Arial Nova" w:eastAsiaTheme="majorEastAsia" w:hAnsi="Arial Nova" w:cstheme="minorHAnsi"/>
+                <w:i/>
+                <w:iCs/>
+                <w:sz w:val="18"/>
+                <w:szCs w:val="18"/>
+              </w:rPr>
+              <w:t xml:space="preserve"> Intern</w:t>
+            </w:r>
+          </w:p>
+        </w:tc>
+        <w:tc>
+          <w:tcPr>
+            <w:tcW w:w="5395" w:type="dxa"/>
+            <w:tcBorders>
+              <w:top w:val="nil"/>
+              <w:left w:val="nil"/>
+              <w:bottom w:val="nil"/>
+              <w:right w:val="nil"/>
+            </w:tcBorders>
+          </w:tcPr>
+          <w:p>
+            <w:pPr>
+              <w:keepNext/>
+              <w:keepLines/>
+              <w:jc w:val="right"/>
+              <w:outlineLvl w:val="1"/>
+              <w:rPr>
+                <w:rFonts w:ascii="Arial Nova" w:eastAsiaTheme="majorEastAsia" w:hAnsi="Arial Nova" w:cstheme="minorHAnsi"/>
+                <w:sz w:val="16"/>
+                <w:szCs w:val="16"/>
+              </w:rPr>
+            </w:pPr>
+            <w:r>
+              <w:rPr>
+                <w:rFonts w:ascii="Arial Nova" w:eastAsiaTheme="majorEastAsia" w:hAnsi="Arial Nova" w:cstheme="minorHAnsi"/>
+                <w:sz w:val="16"/>
+                <w:szCs w:val="16"/>
+              </w:rPr>
+              <w:t>San Francis</w:t>
+            </w:r>
+            <w:r>
+              <w:rPr>
+                <w:rFonts w:ascii="Arial Nova" w:eastAsiaTheme="majorEastAsia" w:hAnsi="Arial Nova" w:cstheme="minorHAnsi"/>
+                <w:sz w:val="16"/>
+                <w:szCs w:val="16"/>
+              </w:rPr>
+              <w:t>co</w:t>
+            </w:r>
+            <w:r>
+              <w:rPr>
+                <w:rFonts w:ascii="Arial Nova" w:eastAsiaTheme="majorEastAsia" w:hAnsi="Arial Nova" w:cstheme="minorHAnsi"/>
+                <w:sz w:val="16"/>
+                <w:szCs w:val="16"/>
+              </w:rPr>
+              <w:t>, CA</w:t>
+            </w:r>
+          </w:p>
+        </w:tc>
+      </w:tr>
+    </w:tbl>
+    <w:p>
+      <w:pPr>
+        <w:pStyle w:val="ListParagraph"/>
+        <w:numPr>
+          <w:ilvl w:val="0"/>
+          <w:numId w:val="30"/>
+        </w:numPr>
+        <w:spacing w:after="0" w:line="276" w:lineRule="auto"/>
+        <w:rPr>
+          <w:rFonts w:ascii="Arial Nova" w:hAnsi="Arial Nova"/>
+          <w:sz w:val="16"/>
+          <w:szCs w:val="16"/>
+        </w:rPr>
+      </w:pPr>
+      <w:r>
+        <w:rPr>
+          <w:rFonts w:ascii="Arial Nova" w:hAnsi="Arial Nova"/>
+          <w:sz w:val="16"/>
+          <w:szCs w:val="16"/>
+        </w:rPr>
+        <w:t>Participated in build, payload integration,</w:t>
+      </w:r>
+      <w:r>
+        <w:rPr>
+          <w:rFonts w:ascii="Arial Nova" w:hAnsi="Arial Nova"/>
+          <w:sz w:val="16"/>
+          <w:szCs w:val="16"/>
+        </w:rPr>
+        <w:t xml:space="preserve"> vibration testing, and </w:t>
+      </w:r>
+      <w:r>
+        <w:rPr>
+          <w:rFonts w:ascii="Arial Nova" w:hAnsi="Arial Nova"/>
+          <w:sz w:val="16"/>
+          <w:szCs w:val="16"/>
+        </w:rPr>
+        <w:t xml:space="preserve">anomaly investigation </w:t>
+      </w:r>
+      <w:r>
+        <w:rPr>
+          <w:rFonts w:ascii="Arial Nova" w:hAnsi="Arial Nova"/>
+          <w:sz w:val="16"/>
+          <w:szCs w:val="16"/>
+        </w:rPr>
+        <w:t>across the Planet smallsat pro</w:t>
+      </w:r>
+      <w:r>
+        <w:rPr>
+          <w:rFonts w:ascii="Arial Nova" w:hAnsi="Arial Nova"/>
+          <w:sz w:val="16"/>
+          <w:szCs w:val="16"/>
+        </w:rPr>
+        <w:t>gram.</w:t>
+      </w:r>
+      <w:r>
+        <w:rPr>
+          <w:rFonts w:ascii="Arial Nova" w:hAnsi="Arial Nova"/>
+          <w:sz w:val="16"/>
+          <w:szCs w:val="16"/>
+        </w:rPr>
+        <w:t xml:space="preserve"> </w:t>
+      </w:r>
+    </w:p>
+    <w:p>
+      <w:pPr>
+        <w:pStyle w:val="ListParagraph"/>
+        <w:numPr>
+          <w:ilvl w:val="0"/>
+          <w:numId w:val="30"/>
+        </w:numPr>
+        <w:spacing w:after="0" w:line="276" w:lineRule="auto"/>
+        <w:rPr>
+          <w:rFonts w:ascii="Arial Nova" w:hAnsi="Arial Nova"/>
+          <w:sz w:val="16"/>
+          <w:szCs w:val="16"/>
+        </w:rPr>
+      </w:pPr>
+      <w:r>
+        <w:rPr>
+          <w:rFonts w:ascii="Arial Nova" w:hAnsi="Arial Nova"/>
+          <w:sz w:val="16"/>
+          <w:szCs w:val="16"/>
+        </w:rPr>
+        <w:t>Engineered a</w:t>
+      </w:r>
+      <w:r>
+        <w:rPr>
+          <w:rFonts w:ascii="Arial Nova" w:hAnsi="Arial Nova"/>
+          <w:sz w:val="16"/>
+          <w:szCs w:val="16"/>
+        </w:rPr>
+        <w:t xml:space="preserve"> test of spacecraft deployables</w:t>
+      </w:r>
+      <w:r>
+        <w:rPr>
+          <w:rFonts w:ascii="Arial Nova" w:hAnsi="Arial Nova"/>
+          <w:sz w:val="16"/>
+          <w:szCs w:val="16"/>
+        </w:rPr>
+        <w:t>,</w:t>
+      </w:r>
+      <w:r>
+        <w:rPr>
+          <w:rFonts w:ascii="Arial Nova" w:hAnsi="Arial Nova"/>
+          <w:sz w:val="16"/>
+          <w:szCs w:val="16"/>
+        </w:rPr>
+        <w:t xml:space="preserve"> and calculated spacecraft dynamics to ensure deployment</w:t>
+      </w:r>
+      <w:r>
+        <w:rPr>
+          <w:rFonts w:ascii="Arial Nova" w:hAnsi="Arial Nova"/>
+          <w:sz w:val="16"/>
+          <w:szCs w:val="16"/>
+        </w:rPr>
+        <w:t xml:space="preserve"> on orbit.</w:t>
+      </w:r>
+    </w:p>
+    <w:p>
+      <w:pPr>
+        <w:pStyle w:val="ListParagraph"/>
+        <w:numPr>
+          <w:ilvl w:val="0"/>
+          <w:numId w:val="30"/>
+        </w:numPr>
+        <w:spacing w:after="0" w:line="276" w:lineRule="auto"/>
+        <w:rPr>
+          <w:rFonts w:ascii="Arial Nova" w:hAnsi="Arial Nova"/>
+          <w:sz w:val="16"/>
+          <w:szCs w:val="16"/>
+        </w:rPr>
+      </w:pPr>
+      <w:r>
+        <w:rPr>
+          <w:rFonts w:ascii="Arial Nova" w:hAnsi="Arial Nova"/>
+          <w:sz w:val="16"/>
+          <w:szCs w:val="16"/>
+        </w:rPr>
+        <w:t>Developed</w:t>
+      </w:r>
+      <w:r>
+        <w:rPr>
+          <w:rFonts w:ascii="Arial Nova" w:hAnsi="Arial Nova"/>
+          <w:sz w:val="16"/>
+          <w:szCs w:val="16"/>
+        </w:rPr>
+        <w:t xml:space="preserve"> a dashboard </w:t>
+      </w:r>
+      <w:r>
+        <w:rPr>
+          <w:rFonts w:ascii="Arial Nova" w:hAnsi="Arial Nova"/>
+          <w:sz w:val="16"/>
+          <w:szCs w:val="16"/>
+        </w:rPr>
+        <w:t>using</w:t>
+      </w:r>
+      <w:r>
+        <w:rPr>
+          <w:rFonts w:ascii="Arial Nova" w:hAnsi="Arial Nova"/>
+          <w:sz w:val="16"/>
+          <w:szCs w:val="16"/>
+        </w:rPr>
+        <w:t xml:space="preserve"> </w:t>
+      </w:r>
+      <w:r>
+        <w:rPr>
+          <w:rFonts w:ascii="Arial Nova" w:hAnsi="Arial Nova"/>
+          <w:sz w:val="16"/>
+          <w:szCs w:val="16"/>
+        </w:rPr>
+        <w:t>on-</w:t>
+      </w:r>
+      <w:r>
+        <w:rPr>
+          <w:rFonts w:ascii="Arial Nova" w:hAnsi="Arial Nova"/>
+          <w:sz w:val="16"/>
+          <w:szCs w:val="16"/>
+        </w:rPr>
+        <w:t xml:space="preserve">orbit telemetry </w:t>
+      </w:r>
+      <w:r>
+        <w:rPr>
+          <w:rFonts w:ascii="Arial Nova" w:hAnsi="Arial Nova"/>
+          <w:sz w:val="16"/>
+          <w:szCs w:val="16"/>
+        </w:rPr>
+        <w:t>to</w:t>
+      </w:r>
+      <w:r>
+        <w:rPr>
+          <w:rFonts w:ascii="Arial Nova" w:hAnsi="Arial Nova"/>
+          <w:sz w:val="16"/>
+          <w:szCs w:val="16"/>
+        </w:rPr>
+        <w:t xml:space="preserve"> </w:t>
+      </w:r>
+      <w:r>
+        <w:rPr>
+          <w:rFonts w:ascii="Arial Nova" w:hAnsi="Arial Nova"/>
+          <w:sz w:val="16"/>
+          <w:szCs w:val="16"/>
+        </w:rPr>
+        <w:t xml:space="preserve">characterize </w:t>
+      </w:r>
+      <w:r>
+        <w:rPr>
+          <w:rFonts w:ascii="Arial Nova" w:hAnsi="Arial Nova"/>
+          <w:sz w:val="16"/>
+          <w:szCs w:val="16"/>
+        </w:rPr>
+        <w:t xml:space="preserve">power </w:t>
+      </w:r>
+      <w:r>
+        <w:rPr>
+          <w:rFonts w:ascii="Arial Nova" w:hAnsi="Arial Nova"/>
+          <w:sz w:val="16"/>
+          <w:szCs w:val="16"/>
+        </w:rPr>
+        <w:t>consumption</w:t>
+      </w:r>
+      <w:r>
+        <w:rPr>
+          <w:rFonts w:ascii="Arial Nova" w:hAnsi="Arial Nova"/>
+          <w:sz w:val="16"/>
+          <w:szCs w:val="16"/>
+        </w:rPr>
+        <w:t xml:space="preserve"> and </w:t>
+      </w:r>
+      <w:r>
+        <w:rPr>
+          <w:rFonts w:ascii="Arial Nova" w:hAnsi="Arial Nova"/>
+          <w:sz w:val="16"/>
+          <w:szCs w:val="16"/>
+        </w:rPr>
+        <w:t>optimize</w:t>
+      </w:r>
+      <w:r>
+        <w:rPr>
+          <w:rFonts w:ascii="Arial Nova" w:hAnsi="Arial Nova"/>
+          <w:sz w:val="16"/>
+          <w:szCs w:val="16"/>
+        </w:rPr>
+        <w:t xml:space="preserve"> power budget margins</w:t>
+      </w:r>
+      <w:r>
+        <w:rPr>
+          <w:rFonts w:ascii="Arial Nova" w:hAnsi="Arial Nova"/>
+          <w:sz w:val="16"/>
+          <w:szCs w:val="16"/>
+        </w:rPr>
+        <w:t>.</w:t>
+      </w:r>
+    </w:p>
+    <w:p>
+      <w:pPr>
+        <w:pStyle w:val="ListParagraph"/>
+        <w:numPr>
+          <w:ilvl w:val="0"/>
+          <w:numId w:val="30"/>
+        </w:numPr>
+        <w:spacing w:after="0" w:line="276" w:lineRule="auto"/>
+        <w:rPr>
+          <w:rFonts w:ascii="Arial Nova" w:hAnsi="Arial Nova"/>
+          <w:sz w:val="16"/>
+          <w:szCs w:val="16"/>
+        </w:rPr>
+      </w:pPr>
+      <w:r>
+        <w:rPr>
+          <w:rFonts w:ascii="Arial Nova" w:hAnsi="Arial Nova"/>
+          <w:sz w:val="16"/>
+          <w:szCs w:val="16"/>
+        </w:rPr>
+        <w:t>Conducted</w:t>
+      </w:r>
+      <w:r>
+        <w:rPr>
+          <w:rFonts w:ascii="Arial Nova" w:hAnsi="Arial Nova"/>
+          <w:sz w:val="16"/>
+          <w:szCs w:val="16"/>
+        </w:rPr>
+        <w:t xml:space="preserve"> a multidimensional trade study </w:t>
+      </w:r>
+      <w:r>
+        <w:rPr>
+          <w:rFonts w:ascii="Arial Nova" w:hAnsi="Arial Nova"/>
+          <w:sz w:val="16"/>
+          <w:szCs w:val="16"/>
+        </w:rPr>
+        <w:t>to</w:t>
+      </w:r>
+      <w:r>
+        <w:rPr>
+          <w:rFonts w:ascii="Arial Nova" w:hAnsi="Arial Nova"/>
+          <w:sz w:val="16"/>
+          <w:szCs w:val="16"/>
+        </w:rPr>
+        <w:t xml:space="preserve"> </w:t>
+      </w:r>
+      <w:r>
+        <w:rPr>
+          <w:rFonts w:ascii="Arial Nova" w:hAnsi="Arial Nova"/>
+          <w:sz w:val="16"/>
+          <w:szCs w:val="16"/>
+        </w:rPr>
+        <w:t xml:space="preserve">identify and select improved adhesive materials for </w:t>
+      </w:r>
+      <w:r>
+        <w:rPr>
+          <w:rFonts w:ascii="Arial Nova" w:hAnsi="Arial Nova"/>
+          <w:sz w:val="16"/>
+          <w:szCs w:val="16"/>
+        </w:rPr>
+        <w:t>the LEO environment</w:t>
+      </w:r>
+      <w:r>
+        <w:rPr>
+          <w:rFonts w:ascii="Arial Nova" w:hAnsi="Arial Nova"/>
+          <w:sz w:val="16"/>
+          <w:szCs w:val="16"/>
+        </w:rPr>
+        <w:t xml:space="preserve">. </w:t>
+      </w:r>
+    </w:p>
+    <w:p>
+      <w:pPr>
+        <w:pStyle w:val="ListParagraph"/>
+        <w:numPr>
+          <w:ilvl w:val="0"/>
+          <w:numId w:val="30"/>
+        </w:numPr>
+        <w:spacing w:after="0" w:line="276" w:lineRule="auto"/>
+        <w:rPr>
+          <w:rFonts w:ascii="Arial Nova" w:hAnsi="Arial Nova"/>
+          <w:sz w:val="16"/>
+          <w:szCs w:val="16"/>
+        </w:rPr>
+      </w:pPr>
+      <w:r>
+        <w:rPr>
+          <w:rFonts w:ascii="Arial Nova" w:hAnsi="Arial Nova"/>
+          <w:sz w:val="16"/>
+          <w:szCs w:val="16"/>
+        </w:rPr>
+        <w:t>Collaborated</w:t>
+      </w:r>
+      <w:r>
+        <w:rPr>
+          <w:rFonts w:ascii="Arial Nova" w:hAnsi="Arial Nova"/>
+          <w:sz w:val="16"/>
+          <w:szCs w:val="16"/>
+        </w:rPr>
+        <w:t xml:space="preserve"> with internal and external </w:t>
+      </w:r>
+      <w:r>
+        <w:rPr>
+          <w:rFonts w:ascii="Arial Nova" w:hAnsi="Arial Nova"/>
+          <w:sz w:val="16"/>
+          <w:szCs w:val="16"/>
+        </w:rPr>
+        <w:t>stakeholders</w:t>
+      </w:r>
+      <w:r>
+        <w:rPr>
+          <w:rFonts w:ascii="Arial Nova" w:hAnsi="Arial Nova"/>
+          <w:sz w:val="16"/>
+          <w:szCs w:val="16"/>
+        </w:rPr>
+        <w:t xml:space="preserve"> to improve</w:t>
+      </w:r>
+      <w:r>
+        <w:rPr>
+          <w:rFonts w:ascii="Arial Nova" w:hAnsi="Arial Nova"/>
+          <w:sz w:val="16"/>
+          <w:szCs w:val="16"/>
+        </w:rPr>
+        <w:t xml:space="preserve"> </w:t>
+      </w:r>
+      <w:r>
+        <w:rPr>
+          <w:rFonts w:ascii="Arial Nova" w:hAnsi="Arial Nova"/>
+          <w:sz w:val="16"/>
+          <w:szCs w:val="16"/>
+        </w:rPr>
+        <w:t>the</w:t>
+      </w:r>
+      <w:r>
+        <w:rPr>
+          <w:rFonts w:ascii="Arial Nova" w:hAnsi="Arial Nova"/>
+          <w:sz w:val="16"/>
+          <w:szCs w:val="16"/>
+        </w:rPr>
+        <w:t xml:space="preserve"> </w:t>
+      </w:r>
+      <w:r>
+        <w:rPr>
+          <w:rFonts w:ascii="Arial Nova" w:hAnsi="Arial Nova"/>
+          <w:sz w:val="16"/>
+          <w:szCs w:val="16"/>
+        </w:rPr>
+        <w:t>demisability</w:t>
+      </w:r>
+      <w:r>
+        <w:rPr>
+          <w:rFonts w:ascii="Arial Nova" w:hAnsi="Arial Nova"/>
+          <w:sz w:val="16"/>
+          <w:szCs w:val="16"/>
+        </w:rPr>
+        <w:t xml:space="preserve"> </w:t>
+      </w:r>
+      <w:r>
+        <w:rPr>
+          <w:rFonts w:ascii="Arial Nova" w:hAnsi="Arial Nova"/>
+          <w:sz w:val="16"/>
+          <w:szCs w:val="16"/>
+        </w:rPr>
+        <w:t>of the spacecraft propulsion subsystem.</w:t>
+      </w:r>
+      <w:r>
+        <w:rPr>
+          <w:rFonts w:ascii="Arial Nova" w:hAnsi="Arial Nova"/>
+          <w:sz w:val="16"/>
+          <w:szCs w:val="16"/>
+        </w:rPr>
+        <w:t xml:space="preserve">  </w:t>
+      </w:r>
+    </w:p>
+    <w:p>
+      <w:pPr>
+        <w:pStyle w:val="ListParagraph"/>
+        <w:spacing w:after="0" w:line="276" w:lineRule="auto"/>
+        <w:rPr>
+          <w:rFonts w:ascii="Arial Nova" w:hAnsi="Arial Nova"/>
+          <w:sz w:val="10"/>
+          <w:szCs w:val="10"/>
+        </w:rPr>
+      </w:pPr>
     </w:p>
     <w:tbl>
       <w:tblPr>
@@ -1370,31 +2132,45 @@
         </w:rPr>
         <w:t xml:space="preserve">production, and engineering </w:t>
       </w:r>
-      <w:proofErr w:type="gramStart"/>
-      <w:r>
-        <w:rPr>
-          <w:rFonts w:ascii="Arial Nova" w:hAnsi="Arial Nova"/>
-          <w:sz w:val="16"/>
-          <w:szCs w:val="16"/>
-        </w:rPr>
-        <w:t>in order to</w:t>
-      </w:r>
-      <w:proofErr w:type="gramEnd"/>
-      <w:r>
-        <w:rPr>
-          <w:rFonts w:ascii="Arial Nova" w:hAnsi="Arial Nova"/>
-          <w:sz w:val="16"/>
-          <w:szCs w:val="16"/>
-        </w:rPr>
-        <w:t xml:space="preserve"> determine needs and </w:t>
-      </w:r>
-      <w:r>
-        <w:rPr>
-          <w:rFonts w:ascii="Arial Nova" w:hAnsi="Arial Nova"/>
-          <w:sz w:val="16"/>
-          <w:szCs w:val="16"/>
-        </w:rPr>
-        <w:t>capabilities</w:t>
+      <w:r>
+        <w:rPr>
+          <w:rFonts w:ascii="Arial Nova" w:hAnsi="Arial Nova"/>
+          <w:sz w:val="16"/>
+          <w:szCs w:val="16"/>
+        </w:rPr>
+        <w:t>to</w:t>
+      </w:r>
+      <w:r>
+        <w:rPr>
+          <w:rFonts w:ascii="Arial Nova" w:hAnsi="Arial Nova"/>
+          <w:sz w:val="16"/>
+          <w:szCs w:val="16"/>
+        </w:rPr>
+        <w:t xml:space="preserve"> determine </w:t>
+      </w:r>
+      <w:r>
+        <w:rPr>
+          <w:rFonts w:ascii="Arial Nova" w:hAnsi="Arial Nova"/>
+          <w:sz w:val="16"/>
+          <w:szCs w:val="16"/>
+        </w:rPr>
+        <w:t xml:space="preserve">the </w:t>
+      </w:r>
+      <w:r>
+        <w:rPr>
+          <w:rFonts w:ascii="Arial Nova" w:hAnsi="Arial Nova"/>
+          <w:sz w:val="16"/>
+          <w:szCs w:val="16"/>
+        </w:rPr>
+        <w:t xml:space="preserve">need and </w:t>
+      </w:r>
+      <w:r>
+        <w:rPr>
+          <w:rFonts w:ascii="Arial Nova" w:hAnsi="Arial Nova"/>
+          <w:sz w:val="16"/>
+          <w:szCs w:val="16"/>
+        </w:rPr>
+        <w:t>capability</w:t>
       </w:r>
       <w:r>
         <w:rPr>
@@ -1829,7 +2605,9 @@
           <w:szCs w:val="10"/>
         </w:rPr>
       </w:pPr>
+      <w:bookmarkStart w:id="1" w:name="_Hlk173148246"/>
     </w:p>
+    <w:bookmarkEnd w:id="1"/>
     <w:p>
       <w:pPr>
         <w:pStyle w:val="Heading1"/>
@@ -1849,16 +2627,7 @@
           <w:sz w:val="24"/>
           <w:szCs w:val="24"/>
         </w:rPr>
-        <w:t>RESEARCH</w:t>
-      </w:r>
-      <w:r>
-        <w:rPr>
-          <w:rFonts w:ascii="Arial Nova Light" w:hAnsi="Arial Nova Light"/>
-          <w:color w:val="auto"/>
-          <w:sz w:val="24"/>
-          <w:szCs w:val="24"/>
-        </w:rPr>
-        <w:t xml:space="preserve"> </w:t>
+        <w:t xml:space="preserve">RESEARCH </w:t>
       </w:r>
       <w:r>
         <w:rPr>
@@ -2157,23 +2926,13 @@
           <w:szCs w:val="16"/>
         </w:rPr>
       </w:pPr>
-      <w:proofErr w:type="gramStart"/>
-      <w:r>
-        <w:rPr>
-          <w:rFonts w:ascii="Arial Nova" w:hAnsi="Arial Nova"/>
-          <w:sz w:val="16"/>
-          <w:szCs w:val="16"/>
-        </w:rPr>
-        <w:t>Modeled</w:t>
-      </w:r>
-      <w:proofErr w:type="gramEnd"/>
-      <w:r>
-        <w:rPr>
-          <w:rFonts w:ascii="Arial Nova" w:hAnsi="Arial Nova"/>
-          <w:sz w:val="16"/>
-          <w:szCs w:val="16"/>
-        </w:rPr>
-        <w:t xml:space="preserve"> an orbital slot system, representative of a large </w:t>
+      <w:r>
+        <w:rPr>
+          <w:rFonts w:ascii="Arial Nova" w:hAnsi="Arial Nova"/>
+          <w:sz w:val="16"/>
+          <w:szCs w:val="16"/>
+        </w:rPr>
+        <w:t xml:space="preserve">Modeled an orbital slot system, representative of a large </w:t>
       </w:r>
       <w:r>
         <w:rPr>
@@ -2268,6 +3027,7 @@
           <w:sz w:val="24"/>
           <w:szCs w:val="24"/>
         </w:rPr>
+        <w:lastRenderedPageBreak/>
         <w:t xml:space="preserve">PROJECT </w:t>
       </w:r>
       <w:r>
@@ -2468,71 +3228,31 @@
           <w:sz w:val="16"/>
           <w:szCs w:val="16"/>
         </w:rPr>
-        <w:t>Responsible for sensor integration</w:t>
-      </w:r>
-      <w:r>
-        <w:rPr>
-          <w:rFonts w:ascii="Arial Nova" w:hAnsi="Arial Nova"/>
-          <w:sz w:val="16"/>
-          <w:szCs w:val="16"/>
-        </w:rPr>
-        <w:t xml:space="preserve"> and</w:t>
-      </w:r>
-      <w:r>
-        <w:rPr>
-          <w:rFonts w:ascii="Arial Nova" w:hAnsi="Arial Nova"/>
-          <w:sz w:val="16"/>
-          <w:szCs w:val="16"/>
-        </w:rPr>
-        <w:t xml:space="preserve"> flight survivability</w:t>
-      </w:r>
-      <w:r>
-        <w:rPr>
-          <w:rFonts w:ascii="Arial Nova" w:hAnsi="Arial Nova"/>
-          <w:sz w:val="16"/>
-          <w:szCs w:val="16"/>
-        </w:rPr>
-        <w:t xml:space="preserve"> </w:t>
-      </w:r>
-      <w:r>
-        <w:rPr>
-          <w:rFonts w:ascii="Arial Nova" w:hAnsi="Arial Nova"/>
-          <w:sz w:val="16"/>
-          <w:szCs w:val="16"/>
-        </w:rPr>
-        <w:t>for a Cube</w:t>
-      </w:r>
-      <w:r>
-        <w:rPr>
-          <w:rFonts w:ascii="Arial Nova" w:hAnsi="Arial Nova"/>
-          <w:sz w:val="16"/>
-          <w:szCs w:val="16"/>
-        </w:rPr>
-        <w:t>S</w:t>
-      </w:r>
-      <w:r>
-        <w:rPr>
-          <w:rFonts w:ascii="Arial Nova" w:hAnsi="Arial Nova"/>
-          <w:sz w:val="16"/>
-          <w:szCs w:val="16"/>
-        </w:rPr>
-        <w:t xml:space="preserve">at simulator </w:t>
-      </w:r>
-      <w:r>
-        <w:rPr>
-          <w:rFonts w:ascii="Arial Nova" w:hAnsi="Arial Nova"/>
-          <w:sz w:val="16"/>
-          <w:szCs w:val="16"/>
-        </w:rPr>
-        <w:t>being flown</w:t>
-      </w:r>
-      <w:r>
-        <w:rPr>
-          <w:rFonts w:ascii="Arial Nova" w:hAnsi="Arial Nova"/>
-          <w:sz w:val="16"/>
-          <w:szCs w:val="16"/>
-        </w:rPr>
-        <w:t xml:space="preserve"> on a high-altitude balloon in November 2023.</w:t>
+        <w:t xml:space="preserve">Led the structural design and sensor integration for a 3U </w:t>
+      </w:r>
+      <w:r>
+        <w:rPr>
+          <w:rFonts w:ascii="Arial Nova" w:hAnsi="Arial Nova"/>
+          <w:sz w:val="16"/>
+          <w:szCs w:val="16"/>
+        </w:rPr>
+        <w:t>CubeSat</w:t>
+      </w:r>
+      <w:r>
+        <w:rPr>
+          <w:rFonts w:ascii="Arial Nova" w:hAnsi="Arial Nova"/>
+          <w:sz w:val="16"/>
+          <w:szCs w:val="16"/>
+        </w:rPr>
+        <w:t xml:space="preserve"> demonstrator </w:t>
+      </w:r>
+      <w:r>
+        <w:rPr>
+          <w:rFonts w:ascii="Arial Nova" w:hAnsi="Arial Nova"/>
+          <w:sz w:val="16"/>
+          <w:szCs w:val="16"/>
+        </w:rPr>
+        <w:t xml:space="preserve">flown on a high-altitude balloon. </w:t>
       </w:r>
     </w:p>
     <w:p>
@@ -2579,6 +3299,14 @@
           <w:sz w:val="16"/>
           <w:szCs w:val="16"/>
         </w:rPr>
+        <w:t xml:space="preserve"> using 3D printing</w:t>
+      </w:r>
+      <w:r>
+        <w:rPr>
+          <w:rFonts w:ascii="Arial Nova" w:hAnsi="Arial Nova"/>
+          <w:sz w:val="16"/>
+          <w:szCs w:val="16"/>
+        </w:rPr>
         <w:t xml:space="preserve">, increasing structural strength, better integrating hardware, and </w:t>
       </w:r>
       <w:r>
@@ -2588,6 +3316,53 @@
           <w:szCs w:val="16"/>
         </w:rPr>
         <w:t>building a resilient system.</w:t>
+      </w:r>
+    </w:p>
+    <w:p>
+      <w:pPr>
+        <w:pStyle w:val="ListParagraph"/>
+        <w:numPr>
+          <w:ilvl w:val="0"/>
+          <w:numId w:val="30"/>
+        </w:numPr>
+        <w:spacing w:after="80" w:line="276" w:lineRule="auto"/>
+        <w:rPr>
+          <w:rFonts w:ascii="Arial Nova" w:hAnsi="Arial Nova"/>
+          <w:sz w:val="16"/>
+          <w:szCs w:val="16"/>
+        </w:rPr>
+      </w:pPr>
+      <w:r>
+        <w:rPr>
+          <w:rFonts w:ascii="Arial Nova" w:hAnsi="Arial Nova"/>
+          <w:sz w:val="16"/>
+          <w:szCs w:val="16"/>
+        </w:rPr>
+        <w:t>Managed</w:t>
+      </w:r>
+      <w:r>
+        <w:rPr>
+          <w:rFonts w:ascii="Arial Nova" w:hAnsi="Arial Nova"/>
+          <w:sz w:val="16"/>
+          <w:szCs w:val="16"/>
+        </w:rPr>
+        <w:t>, analyzed, and documented</w:t>
+      </w:r>
+      <w:r>
+        <w:rPr>
+          <w:rFonts w:ascii="Arial Nova" w:hAnsi="Arial Nova"/>
+          <w:sz w:val="16"/>
+          <w:szCs w:val="16"/>
+        </w:rPr>
+        <w:t xml:space="preserve"> thermal, day in the life, and structural tests </w:t>
+      </w:r>
+      <w:r>
+        <w:rPr>
+          <w:rFonts w:ascii="Arial Nova" w:hAnsi="Arial Nova"/>
+          <w:sz w:val="16"/>
+          <w:szCs w:val="16"/>
+        </w:rPr>
+        <w:t>to ensure requirement validation.</w:t>
       </w:r>
     </w:p>
     <w:p>
@@ -2623,7 +3398,6 @@
           <w:sz w:val="20"/>
           <w:szCs w:val="20"/>
         </w:rPr>
-        <w:lastRenderedPageBreak/>
         <w:t>Michigan Aeronautical Science Association (</w:t>
       </w:r>
       <w:r>
@@ -3065,6 +3839,7 @@
           <w:ilvl w:val="0"/>
           <w:numId w:val="30"/>
         </w:numPr>
+        <w:spacing w:after="0"/>
         <w:rPr>
           <w:rFonts w:ascii="Arial Nova" w:hAnsi="Arial Nova"/>
           <w:sz w:val="16"/>
@@ -3873,7 +4648,23 @@
           <w:sz w:val="16"/>
           <w:szCs w:val="16"/>
         </w:rPr>
-        <w:t>Led a team of 5 to manage over $100,000 in funding, design team merchandise, and oversee public relations.</w:t>
+        <w:t xml:space="preserve">Led a team of </w:t>
+      </w:r>
+      <w:r>
+        <w:rPr>
+          <w:rFonts w:ascii="Arial Nova" w:hAnsi="Arial Nova"/>
+          <w:sz w:val="16"/>
+          <w:szCs w:val="16"/>
+        </w:rPr>
+        <w:t>five</w:t>
+      </w:r>
+      <w:r>
+        <w:rPr>
+          <w:rFonts w:ascii="Arial Nova" w:hAnsi="Arial Nova"/>
+          <w:sz w:val="16"/>
+          <w:szCs w:val="16"/>
+        </w:rPr>
+        <w:t xml:space="preserve"> to manage over $100,000 in funding, design team merchandise, and oversee public relations.</w:t>
       </w:r>
     </w:p>
     <w:p>
@@ -4104,23 +4895,7 @@
           <w:sz w:val="16"/>
           <w:szCs w:val="16"/>
         </w:rPr>
-        <w:t>Rais</w:t>
-      </w:r>
-      <w:r>
-        <w:rPr>
-          <w:rFonts w:ascii="Arial Nova" w:hAnsi="Arial Nova"/>
-          <w:sz w:val="16"/>
-          <w:szCs w:val="16"/>
-        </w:rPr>
-        <w:t>ed</w:t>
-      </w:r>
-      <w:r>
-        <w:rPr>
-          <w:rFonts w:ascii="Arial Nova" w:hAnsi="Arial Nova"/>
-          <w:sz w:val="16"/>
-          <w:szCs w:val="16"/>
-        </w:rPr>
-        <w:t xml:space="preserve"> community morale through Michigan Aerospace merchandise and professional development events. </w:t>
+        <w:t xml:space="preserve">Raised community morale through Michigan Aerospace merchandise and professional development events. </w:t>
       </w:r>
     </w:p>
     <w:p>
@@ -4206,7 +4981,7 @@
 </file>
 
 <file path=word/endnotes.xml><?xml version="1.0" encoding="utf-8"?>
-<w:endnotes xmlns:wpc="http://schemas.microsoft.com/office/word/2010/wordprocessingCanvas" xmlns:cx="http://schemas.microsoft.com/office/drawing/2014/chartex" xmlns:cx1="http://schemas.microsoft.com/office/drawing/2015/9/8/chartex" xmlns:cx2="http://schemas.microsoft.com/office/drawing/2015/10/21/chartex" xmlns:cx3="http://schemas.microsoft.com/office/drawing/2016/5/9/chartex" xmlns:cx4="http://schemas.microsoft.com/office/drawing/2016/5/10/chartex" xmlns:cx5="http://schemas.microsoft.com/office/drawing/2016/5/11/chartex" xmlns:cx6="http://schemas.microsoft.com/office/drawing/2016/5/12/chartex" xmlns:cx7="http://schemas.microsoft.com/office/drawing/2016/5/13/chartex" xmlns:cx8="http://schemas.microsoft.com/office/drawing/2016/5/14/chartex" xmlns:mc="http://schemas.openxmlformats.org/markup-compatibility/2006" xmlns:aink="http://schemas.microsoft.com/office/drawing/2016/ink" xmlns:am3d="http://schemas.microsoft.com/office/drawing/2017/model3d" xmlns:o="urn:schemas-microsoft-com:office:office" xmlns:oel="http://schemas.microsoft.com/office/2019/extlst" xmlns:r="http://schemas.openxmlformats.org/officeDocument/2006/relationships" xmlns:m="http://schemas.openxmlformats.org/officeDocument/2006/math" xmlns:v="urn:schemas-microsoft-com:vml" xmlns:wp14="http://schemas.microsoft.com/office/word/2010/wordprocessingDrawing" xmlns:wp="http://schemas.openxmlformats.org/drawingml/2006/wordprocessingDrawing" xmlns:w10="urn:schemas-microsoft-com:office:word" xmlns:w="http://schemas.openxmlformats.org/wordprocessingml/2006/main" xmlns:w14="http://schemas.microsoft.com/office/word/2010/wordml" xmlns:w15="http://schemas.microsoft.com/office/word/2012/wordml" xmlns:w16cex="http://schemas.microsoft.com/office/word/2018/wordml/cex" xmlns:w16cid="http://schemas.microsoft.com/office/word/2016/wordml/cid" xmlns:w16="http://schemas.microsoft.com/office/word/2018/wordml" xmlns:w16sdtdh="http://schemas.microsoft.com/office/word/2020/wordml/sdtdatahash" xmlns:w16se="http://schemas.microsoft.com/office/word/2015/wordml/symex" xmlns:wpg="http://schemas.microsoft.com/office/word/2010/wordprocessingGroup" xmlns:wpi="http://schemas.microsoft.com/office/word/2010/wordprocessingInk" xmlns:wne="http://schemas.microsoft.com/office/word/2006/wordml" xmlns:wps="http://schemas.microsoft.com/office/word/2010/wordprocessingShape" mc:Ignorable="w14 w15 w16se w16cid w16 w16cex w16sdtdh wp14">
+<w:endnotes xmlns:wpc="http://schemas.microsoft.com/office/word/2010/wordprocessingCanvas" xmlns:cx="http://schemas.microsoft.com/office/drawing/2014/chartex" xmlns:cx1="http://schemas.microsoft.com/office/drawing/2015/9/8/chartex" xmlns:cx2="http://schemas.microsoft.com/office/drawing/2015/10/21/chartex" xmlns:cx3="http://schemas.microsoft.com/office/drawing/2016/5/9/chartex" xmlns:cx4="http://schemas.microsoft.com/office/drawing/2016/5/10/chartex" xmlns:cx5="http://schemas.microsoft.com/office/drawing/2016/5/11/chartex" xmlns:cx6="http://schemas.microsoft.com/office/drawing/2016/5/12/chartex" xmlns:cx7="http://schemas.microsoft.com/office/drawing/2016/5/13/chartex" xmlns:cx8="http://schemas.microsoft.com/office/drawing/2016/5/14/chartex" xmlns:mc="http://schemas.openxmlformats.org/markup-compatibility/2006" xmlns:aink="http://schemas.microsoft.com/office/drawing/2016/ink" xmlns:am3d="http://schemas.microsoft.com/office/drawing/2017/model3d" xmlns:o="urn:schemas-microsoft-com:office:office" xmlns:oel="http://schemas.microsoft.com/office/2019/extlst" xmlns:r="http://schemas.openxmlformats.org/officeDocument/2006/relationships" xmlns:m="http://schemas.openxmlformats.org/officeDocument/2006/math" xmlns:v="urn:schemas-microsoft-com:vml" xmlns:wp14="http://schemas.microsoft.com/office/word/2010/wordprocessingDrawing" xmlns:wp="http://schemas.openxmlformats.org/drawingml/2006/wordprocessingDrawing" xmlns:w10="urn:schemas-microsoft-com:office:word" xmlns:w="http://schemas.openxmlformats.org/wordprocessingml/2006/main" xmlns:w14="http://schemas.microsoft.com/office/word/2010/wordml" xmlns:w15="http://schemas.microsoft.com/office/word/2012/wordml" xmlns:w16cex="http://schemas.microsoft.com/office/word/2018/wordml/cex" xmlns:w16cid="http://schemas.microsoft.com/office/word/2016/wordml/cid" xmlns:w16="http://schemas.microsoft.com/office/word/2018/wordml" xmlns:w16du="http://schemas.microsoft.com/office/word/2023/wordml/word16du" xmlns:w16sdtdh="http://schemas.microsoft.com/office/word/2020/wordml/sdtdatahash" xmlns:w16se="http://schemas.microsoft.com/office/word/2015/wordml/symex" xmlns:wpg="http://schemas.microsoft.com/office/word/2010/wordprocessingGroup" xmlns:wpi="http://schemas.microsoft.com/office/word/2010/wordprocessingInk" xmlns:wne="http://schemas.microsoft.com/office/word/2006/wordml" xmlns:wps="http://schemas.microsoft.com/office/word/2010/wordprocessingShape" mc:Ignorable="w14 w15 w16se w16cid w16 w16cex w16sdtdh w16du wp14">
   <w:endnote w:type="separator" w:id="-1">
     <w:p>
       <w:pPr>
@@ -4238,7 +5013,7 @@
 </file>
 
 <file path=word/footer1.xml><?xml version="1.0" encoding="utf-8"?>
-<w:ftr xmlns:wpc="http://schemas.microsoft.com/office/word/2010/wordprocessingCanvas" xmlns:cx="http://schemas.microsoft.com/office/drawing/2014/chartex" xmlns:cx1="http://schemas.microsoft.com/office/drawing/2015/9/8/chartex" xmlns:cx2="http://schemas.microsoft.com/office/drawing/2015/10/21/chartex" xmlns:cx3="http://schemas.microsoft.com/office/drawing/2016/5/9/chartex" xmlns:cx4="http://schemas.microsoft.com/office/drawing/2016/5/10/chartex" xmlns:cx5="http://schemas.microsoft.com/office/drawing/2016/5/11/chartex" xmlns:cx6="http://schemas.microsoft.com/office/drawing/2016/5/12/chartex" xmlns:cx7="http://schemas.microsoft.com/office/drawing/2016/5/13/chartex" xmlns:cx8="http://schemas.microsoft.com/office/drawing/2016/5/14/chartex" xmlns:mc="http://schemas.openxmlformats.org/markup-compatibility/2006" xmlns:aink="http://schemas.microsoft.com/office/drawing/2016/ink" xmlns:am3d="http://schemas.microsoft.com/office/drawing/2017/model3d" xmlns:o="urn:schemas-microsoft-com:office:office" xmlns:oel="http://schemas.microsoft.com/office/2019/extlst" xmlns:r="http://schemas.openxmlformats.org/officeDocument/2006/relationships" xmlns:m="http://schemas.openxmlformats.org/officeDocument/2006/math" xmlns:v="urn:schemas-microsoft-com:vml" xmlns:wp14="http://schemas.microsoft.com/office/word/2010/wordprocessingDrawing" xmlns:wp="http://schemas.openxmlformats.org/drawingml/2006/wordprocessingDrawing" xmlns:w10="urn:schemas-microsoft-com:office:word" xmlns:w="http://schemas.openxmlformats.org/wordprocessingml/2006/main" xmlns:w14="http://schemas.microsoft.com/office/word/2010/wordml" xmlns:w15="http://schemas.microsoft.com/office/word/2012/wordml" xmlns:w16cex="http://schemas.microsoft.com/office/word/2018/wordml/cex" xmlns:w16cid="http://schemas.microsoft.com/office/word/2016/wordml/cid" xmlns:w16="http://schemas.microsoft.com/office/word/2018/wordml" xmlns:w16sdtdh="http://schemas.microsoft.com/office/word/2020/wordml/sdtdatahash" xmlns:w16se="http://schemas.microsoft.com/office/word/2015/wordml/symex" xmlns:wpg="http://schemas.microsoft.com/office/word/2010/wordprocessingGroup" xmlns:wpi="http://schemas.microsoft.com/office/word/2010/wordprocessingInk" xmlns:wne="http://schemas.microsoft.com/office/word/2006/wordml" xmlns:wps="http://schemas.microsoft.com/office/word/2010/wordprocessingShape" mc:Ignorable="w14 w15 w16se w16cid w16 w16cex w16sdtdh wp14">
+<w:ftr xmlns:wpc="http://schemas.microsoft.com/office/word/2010/wordprocessingCanvas" xmlns:cx="http://schemas.microsoft.com/office/drawing/2014/chartex" xmlns:cx1="http://schemas.microsoft.com/office/drawing/2015/9/8/chartex" xmlns:cx2="http://schemas.microsoft.com/office/drawing/2015/10/21/chartex" xmlns:cx3="http://schemas.microsoft.com/office/drawing/2016/5/9/chartex" xmlns:cx4="http://schemas.microsoft.com/office/drawing/2016/5/10/chartex" xmlns:cx5="http://schemas.microsoft.com/office/drawing/2016/5/11/chartex" xmlns:cx6="http://schemas.microsoft.com/office/drawing/2016/5/12/chartex" xmlns:cx7="http://schemas.microsoft.com/office/drawing/2016/5/13/chartex" xmlns:cx8="http://schemas.microsoft.com/office/drawing/2016/5/14/chartex" xmlns:mc="http://schemas.openxmlformats.org/markup-compatibility/2006" xmlns:aink="http://schemas.microsoft.com/office/drawing/2016/ink" xmlns:am3d="http://schemas.microsoft.com/office/drawing/2017/model3d" xmlns:o="urn:schemas-microsoft-com:office:office" xmlns:oel="http://schemas.microsoft.com/office/2019/extlst" xmlns:r="http://schemas.openxmlformats.org/officeDocument/2006/relationships" xmlns:m="http://schemas.openxmlformats.org/officeDocument/2006/math" xmlns:v="urn:schemas-microsoft-com:vml" xmlns:wp14="http://schemas.microsoft.com/office/word/2010/wordprocessingDrawing" xmlns:wp="http://schemas.openxmlformats.org/drawingml/2006/wordprocessingDrawing" xmlns:w10="urn:schemas-microsoft-com:office:word" xmlns:w="http://schemas.openxmlformats.org/wordprocessingml/2006/main" xmlns:w14="http://schemas.microsoft.com/office/word/2010/wordml" xmlns:w15="http://schemas.microsoft.com/office/word/2012/wordml" xmlns:w16cex="http://schemas.microsoft.com/office/word/2018/wordml/cex" xmlns:w16cid="http://schemas.microsoft.com/office/word/2016/wordml/cid" xmlns:w16="http://schemas.microsoft.com/office/word/2018/wordml" xmlns:w16du="http://schemas.microsoft.com/office/word/2023/wordml/word16du" xmlns:w16sdtdh="http://schemas.microsoft.com/office/word/2020/wordml/sdtdatahash" xmlns:w16se="http://schemas.microsoft.com/office/word/2015/wordml/symex" xmlns:wpg="http://schemas.microsoft.com/office/word/2010/wordprocessingGroup" xmlns:wpi="http://schemas.microsoft.com/office/word/2010/wordprocessingInk" xmlns:wne="http://schemas.microsoft.com/office/word/2006/wordml" xmlns:wps="http://schemas.microsoft.com/office/word/2010/wordprocessingShape" mc:Ignorable="w14 w15 w16se w16cid w16 w16cex w16sdtdh w16du wp14">
   <w:p>
     <w:pPr>
       <w:pStyle w:val="Footer"/>
@@ -4322,7 +5097,7 @@
         <w:sz w:val="10"/>
         <w:szCs w:val="10"/>
       </w:rPr>
-      <w:t>1-</w:t>
+      <w:t>7</w:t>
     </w:r>
     <w:r>
       <w:rPr>
@@ -4330,14 +5105,22 @@
         <w:sz w:val="10"/>
         <w:szCs w:val="10"/>
       </w:rPr>
-      <w:t>14</w:t>
+      <w:t>-</w:t>
+    </w:r>
+    <w:r>
+      <w:rPr>
+        <w:rFonts w:asciiTheme="majorHAnsi" w:hAnsiTheme="majorHAnsi"/>
+        <w:sz w:val="10"/>
+        <w:szCs w:val="10"/>
+      </w:rPr>
+      <w:t>29</w:t>
     </w:r>
   </w:p>
 </w:ftr>
 </file>
 
 <file path=word/footnotes.xml><?xml version="1.0" encoding="utf-8"?>
-<w:footnotes xmlns:wpc="http://schemas.microsoft.com/office/word/2010/wordprocessingCanvas" xmlns:cx="http://schemas.microsoft.com/office/drawing/2014/chartex" xmlns:cx1="http://schemas.microsoft.com/office/drawing/2015/9/8/chartex" xmlns:cx2="http://schemas.microsoft.com/office/drawing/2015/10/21/chartex" xmlns:cx3="http://schemas.microsoft.com/office/drawing/2016/5/9/chartex" xmlns:cx4="http://schemas.microsoft.com/office/drawing/2016/5/10/chartex" xmlns:cx5="http://schemas.microsoft.com/office/drawing/2016/5/11/chartex" xmlns:cx6="http://schemas.microsoft.com/office/drawing/2016/5/12/chartex" xmlns:cx7="http://schemas.microsoft.com/office/drawing/2016/5/13/chartex" xmlns:cx8="http://schemas.microsoft.com/office/drawing/2016/5/14/chartex" xmlns:mc="http://schemas.openxmlformats.org/markup-compatibility/2006" xmlns:aink="http://schemas.microsoft.com/office/drawing/2016/ink" xmlns:am3d="http://schemas.microsoft.com/office/drawing/2017/model3d" xmlns:o="urn:schemas-microsoft-com:office:office" xmlns:oel="http://schemas.microsoft.com/office/2019/extlst" xmlns:r="http://schemas.openxmlformats.org/officeDocument/2006/relationships" xmlns:m="http://schemas.openxmlformats.org/officeDocument/2006/math" xmlns:v="urn:schemas-microsoft-com:vml" xmlns:wp14="http://schemas.microsoft.com/office/word/2010/wordprocessingDrawing" xmlns:wp="http://schemas.openxmlformats.org/drawingml/2006/wordprocessingDrawing" xmlns:w10="urn:schemas-microsoft-com:office:word" xmlns:w="http://schemas.openxmlformats.org/wordprocessingml/2006/main" xmlns:w14="http://schemas.microsoft.com/office/word/2010/wordml" xmlns:w15="http://schemas.microsoft.com/office/word/2012/wordml" xmlns:w16cex="http://schemas.microsoft.com/office/word/2018/wordml/cex" xmlns:w16cid="http://schemas.microsoft.com/office/word/2016/wordml/cid" xmlns:w16="http://schemas.microsoft.com/office/word/2018/wordml" xmlns:w16sdtdh="http://schemas.microsoft.com/office/word/2020/wordml/sdtdatahash" xmlns:w16se="http://schemas.microsoft.com/office/word/2015/wordml/symex" xmlns:wpg="http://schemas.microsoft.com/office/word/2010/wordprocessingGroup" xmlns:wpi="http://schemas.microsoft.com/office/word/2010/wordprocessingInk" xmlns:wne="http://schemas.microsoft.com/office/word/2006/wordml" xmlns:wps="http://schemas.microsoft.com/office/word/2010/wordprocessingShape" mc:Ignorable="w14 w15 w16se w16cid w16 w16cex w16sdtdh wp14">
+<w:footnotes xmlns:wpc="http://schemas.microsoft.com/office/word/2010/wordprocessingCanvas" xmlns:cx="http://schemas.microsoft.com/office/drawing/2014/chartex" xmlns:cx1="http://schemas.microsoft.com/office/drawing/2015/9/8/chartex" xmlns:cx2="http://schemas.microsoft.com/office/drawing/2015/10/21/chartex" xmlns:cx3="http://schemas.microsoft.com/office/drawing/2016/5/9/chartex" xmlns:cx4="http://schemas.microsoft.com/office/drawing/2016/5/10/chartex" xmlns:cx5="http://schemas.microsoft.com/office/drawing/2016/5/11/chartex" xmlns:cx6="http://schemas.microsoft.com/office/drawing/2016/5/12/chartex" xmlns:cx7="http://schemas.microsoft.com/office/drawing/2016/5/13/chartex" xmlns:cx8="http://schemas.microsoft.com/office/drawing/2016/5/14/chartex" xmlns:mc="http://schemas.openxmlformats.org/markup-compatibility/2006" xmlns:aink="http://schemas.microsoft.com/office/drawing/2016/ink" xmlns:am3d="http://schemas.microsoft.com/office/drawing/2017/model3d" xmlns:o="urn:schemas-microsoft-com:office:office" xmlns:oel="http://schemas.microsoft.com/office/2019/extlst" xmlns:r="http://schemas.openxmlformats.org/officeDocument/2006/relationships" xmlns:m="http://schemas.openxmlformats.org/officeDocument/2006/math" xmlns:v="urn:schemas-microsoft-com:vml" xmlns:wp14="http://schemas.microsoft.com/office/word/2010/wordprocessingDrawing" xmlns:wp="http://schemas.openxmlformats.org/drawingml/2006/wordprocessingDrawing" xmlns:w10="urn:schemas-microsoft-com:office:word" xmlns:w="http://schemas.openxmlformats.org/wordprocessingml/2006/main" xmlns:w14="http://schemas.microsoft.com/office/word/2010/wordml" xmlns:w15="http://schemas.microsoft.com/office/word/2012/wordml" xmlns:w16cex="http://schemas.microsoft.com/office/word/2018/wordml/cex" xmlns:w16cid="http://schemas.microsoft.com/office/word/2016/wordml/cid" xmlns:w16="http://schemas.microsoft.com/office/word/2018/wordml" xmlns:w16du="http://schemas.microsoft.com/office/word/2023/wordml/word16du" xmlns:w16sdtdh="http://schemas.microsoft.com/office/word/2020/wordml/sdtdatahash" xmlns:w16se="http://schemas.microsoft.com/office/word/2015/wordml/symex" xmlns:wpg="http://schemas.microsoft.com/office/word/2010/wordprocessingGroup" xmlns:wpi="http://schemas.microsoft.com/office/word/2010/wordprocessingInk" xmlns:wne="http://schemas.microsoft.com/office/word/2006/wordml" xmlns:wps="http://schemas.microsoft.com/office/word/2010/wordprocessingShape" mc:Ignorable="w14 w15 w16se w16cid w16 w16cex w16sdtdh w16du wp14">
   <w:footnote w:type="separator" w:id="-1">
     <w:p>
       <w:pPr>
@@ -4369,7 +5152,7 @@
 </file>
 
 <file path=word/numbering.xml><?xml version="1.0" encoding="utf-8"?>
-<w:numbering xmlns:wpc="http://schemas.microsoft.com/office/word/2010/wordprocessingCanvas" xmlns:cx="http://schemas.microsoft.com/office/drawing/2014/chartex" xmlns:cx1="http://schemas.microsoft.com/office/drawing/2015/9/8/chartex" xmlns:cx2="http://schemas.microsoft.com/office/drawing/2015/10/21/chartex" xmlns:cx3="http://schemas.microsoft.com/office/drawing/2016/5/9/chartex" xmlns:cx4="http://schemas.microsoft.com/office/drawing/2016/5/10/chartex" xmlns:cx5="http://schemas.microsoft.com/office/drawing/2016/5/11/chartex" xmlns:cx6="http://schemas.microsoft.com/office/drawing/2016/5/12/chartex" xmlns:cx7="http://schemas.microsoft.com/office/drawing/2016/5/13/chartex" xmlns:cx8="http://schemas.microsoft.com/office/drawing/2016/5/14/chartex" xmlns:mc="http://schemas.openxmlformats.org/markup-compatibility/2006" xmlns:aink="http://schemas.microsoft.com/office/drawing/2016/ink" xmlns:am3d="http://schemas.microsoft.com/office/drawing/2017/model3d" xmlns:o="urn:schemas-microsoft-com:office:office" xmlns:oel="http://schemas.microsoft.com/office/2019/extlst" xmlns:r="http://schemas.openxmlformats.org/officeDocument/2006/relationships" xmlns:m="http://schemas.openxmlformats.org/officeDocument/2006/math" xmlns:v="urn:schemas-microsoft-com:vml" xmlns:wp14="http://schemas.microsoft.com/office/word/2010/wordprocessingDrawing" xmlns:wp="http://schemas.openxmlformats.org/drawingml/2006/wordprocessingDrawing" xmlns:w10="urn:schemas-microsoft-com:office:word" xmlns:w="http://schemas.openxmlformats.org/wordprocessingml/2006/main" xmlns:w14="http://schemas.microsoft.com/office/word/2010/wordml" xmlns:w15="http://schemas.microsoft.com/office/word/2012/wordml" xmlns:w16cex="http://schemas.microsoft.com/office/word/2018/wordml/cex" xmlns:w16cid="http://schemas.microsoft.com/office/word/2016/wordml/cid" xmlns:w16="http://schemas.microsoft.com/office/word/2018/wordml" xmlns:w16sdtdh="http://schemas.microsoft.com/office/word/2020/wordml/sdtdatahash" xmlns:w16se="http://schemas.microsoft.com/office/word/2015/wordml/symex" xmlns:wpg="http://schemas.microsoft.com/office/word/2010/wordprocessingGroup" xmlns:wpi="http://schemas.microsoft.com/office/word/2010/wordprocessingInk" xmlns:wne="http://schemas.microsoft.com/office/word/2006/wordml" xmlns:wps="http://schemas.microsoft.com/office/word/2010/wordprocessingShape" mc:Ignorable="w14 w15 w16se w16cid w16 w16cex w16sdtdh wp14">
+<w:numbering xmlns:wpc="http://schemas.microsoft.com/office/word/2010/wordprocessingCanvas" xmlns:cx="http://schemas.microsoft.com/office/drawing/2014/chartex" xmlns:cx1="http://schemas.microsoft.com/office/drawing/2015/9/8/chartex" xmlns:cx2="http://schemas.microsoft.com/office/drawing/2015/10/21/chartex" xmlns:cx3="http://schemas.microsoft.com/office/drawing/2016/5/9/chartex" xmlns:cx4="http://schemas.microsoft.com/office/drawing/2016/5/10/chartex" xmlns:cx5="http://schemas.microsoft.com/office/drawing/2016/5/11/chartex" xmlns:cx6="http://schemas.microsoft.com/office/drawing/2016/5/12/chartex" xmlns:cx7="http://schemas.microsoft.com/office/drawing/2016/5/13/chartex" xmlns:cx8="http://schemas.microsoft.com/office/drawing/2016/5/14/chartex" xmlns:mc="http://schemas.openxmlformats.org/markup-compatibility/2006" xmlns:aink="http://schemas.microsoft.com/office/drawing/2016/ink" xmlns:am3d="http://schemas.microsoft.com/office/drawing/2017/model3d" xmlns:o="urn:schemas-microsoft-com:office:office" xmlns:oel="http://schemas.microsoft.com/office/2019/extlst" xmlns:r="http://schemas.openxmlformats.org/officeDocument/2006/relationships" xmlns:m="http://schemas.openxmlformats.org/officeDocument/2006/math" xmlns:v="urn:schemas-microsoft-com:vml" xmlns:wp14="http://schemas.microsoft.com/office/word/2010/wordprocessingDrawing" xmlns:wp="http://schemas.openxmlformats.org/drawingml/2006/wordprocessingDrawing" xmlns:w10="urn:schemas-microsoft-com:office:word" xmlns:w="http://schemas.openxmlformats.org/wordprocessingml/2006/main" xmlns:w14="http://schemas.microsoft.com/office/word/2010/wordml" xmlns:w15="http://schemas.microsoft.com/office/word/2012/wordml" xmlns:w16cex="http://schemas.microsoft.com/office/word/2018/wordml/cex" xmlns:w16cid="http://schemas.microsoft.com/office/word/2016/wordml/cid" xmlns:w16="http://schemas.microsoft.com/office/word/2018/wordml" xmlns:w16du="http://schemas.microsoft.com/office/word/2023/wordml/word16du" xmlns:w16sdtdh="http://schemas.microsoft.com/office/word/2020/wordml/sdtdatahash" xmlns:w16se="http://schemas.microsoft.com/office/word/2015/wordml/symex" xmlns:wpg="http://schemas.microsoft.com/office/word/2010/wordprocessingGroup" xmlns:wpi="http://schemas.microsoft.com/office/word/2010/wordprocessingInk" xmlns:wne="http://schemas.microsoft.com/office/word/2006/wordml" xmlns:wps="http://schemas.microsoft.com/office/word/2010/wordprocessingShape" mc:Ignorable="w14 w15 w16se w16cid w16 w16cex w16sdtdh w16du wp14">
   <w:abstractNum w:abstractNumId="0" w15:restartNumberingAfterBreak="0">
     <w:nsid w:val="012A5A57"/>
     <w:multiLevelType w:val="hybridMultilevel"/>
@@ -8436,7 +9219,7 @@
 </file>
 
 <file path=word/styles.xml><?xml version="1.0" encoding="utf-8"?>
-<w:styles xmlns:mc="http://schemas.openxmlformats.org/markup-compatibility/2006" xmlns:r="http://schemas.openxmlformats.org/officeDocument/2006/relationships" xmlns:w="http://schemas.openxmlformats.org/wordprocessingml/2006/main" xmlns:w14="http://schemas.microsoft.com/office/word/2010/wordml" xmlns:w15="http://schemas.microsoft.com/office/word/2012/wordml" xmlns:w16cex="http://schemas.microsoft.com/office/word/2018/wordml/cex" xmlns:w16cid="http://schemas.microsoft.com/office/word/2016/wordml/cid" xmlns:w16="http://schemas.microsoft.com/office/word/2018/wordml" xmlns:w16sdtdh="http://schemas.microsoft.com/office/word/2020/wordml/sdtdatahash" xmlns:w16se="http://schemas.microsoft.com/office/word/2015/wordml/symex" mc:Ignorable="w14 w15 w16se w16cid w16 w16cex w16sdtdh">
+<w:styles xmlns:mc="http://schemas.openxmlformats.org/markup-compatibility/2006" xmlns:r="http://schemas.openxmlformats.org/officeDocument/2006/relationships" xmlns:w="http://schemas.openxmlformats.org/wordprocessingml/2006/main" xmlns:w14="http://schemas.microsoft.com/office/word/2010/wordml" xmlns:w15="http://schemas.microsoft.com/office/word/2012/wordml" xmlns:w16cex="http://schemas.microsoft.com/office/word/2018/wordml/cex" xmlns:w16cid="http://schemas.microsoft.com/office/word/2016/wordml/cid" xmlns:w16="http://schemas.microsoft.com/office/word/2018/wordml" xmlns:w16du="http://schemas.microsoft.com/office/word/2023/wordml/word16du" xmlns:w16sdtdh="http://schemas.microsoft.com/office/word/2020/wordml/sdtdatahash" xmlns:w16se="http://schemas.microsoft.com/office/word/2015/wordml/symex" mc:Ignorable="w14 w15 w16se w16cid w16 w16cex w16sdtdh w16du">
   <w:docDefaults>
     <w:rPrDefault>
       <w:rPr>
@@ -8833,7 +9616,7 @@
   <w:style w:type="paragraph" w:default="1" w:styleId="Normal">
     <w:name w:val="Normal"/>
     <w:qFormat/>
-    <w:rsid w:val="00EB7D91"/>
+    <w:rsid w:val="00267988"/>
   </w:style>
   <w:style w:type="paragraph" w:styleId="Heading1">
     <w:name w:val="heading 1"/>

</xml_diff>